<commit_message>
deploiement avec guithub action vers heroku
</commit_message>
<xml_diff>
--- a/Guide utilisateur.docx
+++ b/Guide utilisateur.docx
@@ -12498,15 +12498,7 @@
           <w:sz w:val="20"/>
           <w:szCs w:val="20"/>
         </w:rPr>
-        <w:t>Créer une nouvelle application sur Heroku</w:t>
-      </w:r>
-      <w:r>
-        <w:rPr>
-          <w:rFonts w:cstheme="minorHAnsi"/>
-          <w:sz w:val="20"/>
-          <w:szCs w:val="20"/>
-        </w:rPr>
-        <w:t xml:space="preserve"> (Si c’est pas encore fait)</w:t>
+        <w:t>Créer une nouvelle application sur Heroku (Si c’est pas encore fait)</w:t>
       </w:r>
       <w:r>
         <w:rPr>
@@ -12524,17 +12516,7 @@
           <w:sz w:val="20"/>
           <w:szCs w:val="20"/>
         </w:rPr>
-        <w:t xml:space="preserve">heroku create </w:t>
-      </w:r>
-      <w:r>
-        <w:rPr>
-          <w:rFonts w:cstheme="minorHAnsi"/>
-          <w:b/>
-          <w:bCs/>
-          <w:sz w:val="20"/>
-          <w:szCs w:val="20"/>
-        </w:rPr>
-        <w:t>nom_application</w:t>
+        <w:t>heroku create nom_application</w:t>
       </w:r>
     </w:p>
     <w:p>
@@ -13167,40 +13149,7 @@
             <w:szCs w:val="20"/>
             <w:u w:val="none"/>
           </w:rPr>
-          <w:t>Heroku</w:t>
-        </w:r>
-        <w:r>
-          <w:rPr>
-            <w:rStyle w:val="Lienhypertexte"/>
-            <w:rFonts w:cstheme="minorHAnsi"/>
-            <w:color w:val="auto"/>
-            <w:sz w:val="20"/>
-            <w:szCs w:val="20"/>
-            <w:u w:val="none"/>
-          </w:rPr>
-          <w:t xml:space="preserve"> → </w:t>
-        </w:r>
-        <w:r>
-          <w:rPr>
-            <w:rStyle w:val="Lienhypertexte"/>
-            <w:rFonts w:cstheme="minorHAnsi"/>
-            <w:color w:val="auto"/>
-            <w:sz w:val="20"/>
-            <w:szCs w:val="20"/>
-            <w:u w:val="none"/>
-          </w:rPr>
-          <w:t>Dashboard</w:t>
-        </w:r>
-        <w:r>
-          <w:rPr>
-            <w:rStyle w:val="Lienhypertexte"/>
-            <w:rFonts w:cstheme="minorHAnsi"/>
-            <w:color w:val="auto"/>
-            <w:sz w:val="20"/>
-            <w:szCs w:val="20"/>
-            <w:u w:val="none"/>
-          </w:rPr>
-          <w:t xml:space="preserve"> → </w:t>
+          <w:t xml:space="preserve">Heroku → Dashboard → </w:t>
         </w:r>
         <w:r>
           <w:rPr>
@@ -13276,23 +13225,7 @@
           <w:sz w:val="20"/>
           <w:szCs w:val="20"/>
         </w:rPr>
-        <w:t xml:space="preserve">Choisis </w:t>
-      </w:r>
-      <w:r>
-        <w:rPr>
-          <w:rFonts w:cstheme="minorHAnsi"/>
-          <w:sz w:val="20"/>
-          <w:szCs w:val="20"/>
-        </w:rPr>
-        <w:t>Deployment method</w:t>
-      </w:r>
-      <w:r>
-        <w:rPr>
-          <w:rFonts w:cstheme="minorHAnsi"/>
-          <w:sz w:val="20"/>
-          <w:szCs w:val="20"/>
-        </w:rPr>
-        <w:t>  Github en specifiant le com</w:t>
+        <w:t>Choisis Deployment method  Github en specifiant le com</w:t>
       </w:r>
       <w:r>
         <w:rPr>
@@ -13335,19 +13268,7 @@
           <w:szCs w:val="20"/>
           <w:shd w:val="clear" w:color="auto" w:fill="4F3074"/>
         </w:rPr>
-        <w:t>Enable Automatic Deploys</w:t>
-      </w:r>
-      <w:r>
-        <w:rPr>
-          <w:rFonts w:ascii="Helvetica" w:hAnsi="Helvetica"/>
-          <w:b/>
-          <w:bCs/>
-          <w:color w:val="FFFFFF"/>
-          <w:sz w:val="20"/>
-          <w:szCs w:val="20"/>
-          <w:shd w:val="clear" w:color="auto" w:fill="4F3074"/>
-        </w:rPr>
-        <w:t>)</w:t>
+        <w:t>Enable Automatic Deploys)</w:t>
       </w:r>
     </w:p>
     <w:p/>
@@ -13359,6 +13280,1043 @@
         <w:t>Déployer l’Application avec Guithub Actions via un push</w:t>
       </w:r>
     </w:p>
+    <w:p/>
+    <w:p/>
+    <w:p>
+      <w:r>
+        <w:lastRenderedPageBreak/>
+        <w:t>L’Application est fonctionnele : ci-dessous un exemple pour faire des requétes ves L’API</w:t>
+      </w:r>
+      <w:r>
+        <w:t>s</w:t>
+      </w:r>
+    </w:p>
+    <w:p>
+      <w:pPr>
+        <w:shd w:val="clear" w:color="auto" w:fill="F7F7F7"/>
+        <w:spacing w:after="0" w:line="285" w:lineRule="atLeast"/>
+        <w:rPr>
+          <w:rFonts w:ascii="Courier New" w:eastAsia="Times New Roman" w:hAnsi="Courier New" w:cs="Courier New"/>
+          <w:color w:val="AF00DB"/>
+          <w:sz w:val="21"/>
+          <w:szCs w:val="21"/>
+          <w:lang w:eastAsia="fr-CA"/>
+        </w:rPr>
+      </w:pPr>
+    </w:p>
+    <w:p>
+      <w:pPr>
+        <w:shd w:val="clear" w:color="auto" w:fill="F7F7F7"/>
+        <w:spacing w:after="0" w:line="285" w:lineRule="atLeast"/>
+        <w:rPr>
+          <w:rFonts w:ascii="Courier New" w:eastAsia="Times New Roman" w:hAnsi="Courier New" w:cs="Courier New"/>
+          <w:color w:val="AF00DB"/>
+          <w:sz w:val="21"/>
+          <w:szCs w:val="21"/>
+          <w:lang w:eastAsia="fr-CA"/>
+        </w:rPr>
+      </w:pPr>
+    </w:p>
+    <w:p>
+      <w:pPr>
+        <w:shd w:val="clear" w:color="auto" w:fill="F7F7F7"/>
+        <w:spacing w:after="0" w:line="285" w:lineRule="atLeast"/>
+        <w:rPr>
+          <w:rFonts w:ascii="Courier New" w:eastAsia="Times New Roman" w:hAnsi="Courier New" w:cs="Courier New"/>
+          <w:color w:val="000000"/>
+          <w:sz w:val="21"/>
+          <w:szCs w:val="21"/>
+          <w:lang w:eastAsia="fr-CA"/>
+        </w:rPr>
+      </w:pPr>
+      <w:r>
+        <w:rPr>
+          <w:rFonts w:ascii="Courier New" w:eastAsia="Times New Roman" w:hAnsi="Courier New" w:cs="Courier New"/>
+          <w:color w:val="AF00DB"/>
+          <w:sz w:val="21"/>
+          <w:szCs w:val="21"/>
+          <w:lang w:eastAsia="fr-CA"/>
+        </w:rPr>
+        <w:t>import</w:t>
+      </w:r>
+      <w:r>
+        <w:rPr>
+          <w:rFonts w:ascii="Courier New" w:eastAsia="Times New Roman" w:hAnsi="Courier New" w:cs="Courier New"/>
+          <w:color w:val="000000"/>
+          <w:sz w:val="21"/>
+          <w:szCs w:val="21"/>
+          <w:lang w:eastAsia="fr-CA"/>
+        </w:rPr>
+        <w:t xml:space="preserve"> requests</w:t>
+      </w:r>
+    </w:p>
+    <w:p>
+      <w:pPr>
+        <w:shd w:val="clear" w:color="auto" w:fill="F7F7F7"/>
+        <w:spacing w:after="0" w:line="285" w:lineRule="atLeast"/>
+        <w:rPr>
+          <w:rFonts w:ascii="Courier New" w:eastAsia="Times New Roman" w:hAnsi="Courier New" w:cs="Courier New"/>
+          <w:color w:val="000000"/>
+          <w:sz w:val="21"/>
+          <w:szCs w:val="21"/>
+          <w:lang w:eastAsia="fr-CA"/>
+        </w:rPr>
+      </w:pPr>
+    </w:p>
+    <w:p>
+      <w:pPr>
+        <w:shd w:val="clear" w:color="auto" w:fill="F7F7F7"/>
+        <w:spacing w:after="0" w:line="285" w:lineRule="atLeast"/>
+        <w:rPr>
+          <w:rFonts w:ascii="Courier New" w:eastAsia="Times New Roman" w:hAnsi="Courier New" w:cs="Courier New"/>
+          <w:color w:val="000000"/>
+          <w:sz w:val="21"/>
+          <w:szCs w:val="21"/>
+          <w:lang w:eastAsia="fr-CA"/>
+        </w:rPr>
+      </w:pPr>
+      <w:r>
+        <w:rPr>
+          <w:rFonts w:ascii="Courier New" w:eastAsia="Times New Roman" w:hAnsi="Courier New" w:cs="Courier New"/>
+          <w:color w:val="008000"/>
+          <w:sz w:val="21"/>
+          <w:szCs w:val="21"/>
+          <w:lang w:eastAsia="fr-CA"/>
+        </w:rPr>
+        <w:t xml:space="preserve"># </w:t>
+      </w:r>
+      <w:r>
+        <w:rPr>
+          <w:rFonts w:ascii="Segoe UI Emoji" w:eastAsia="Times New Roman" w:hAnsi="Segoe UI Emoji" w:cs="Segoe UI Emoji"/>
+          <w:color w:val="008000"/>
+          <w:sz w:val="21"/>
+          <w:szCs w:val="21"/>
+          <w:lang w:eastAsia="fr-CA"/>
+        </w:rPr>
+        <w:t>✅</w:t>
+      </w:r>
+      <w:r>
+        <w:rPr>
+          <w:rFonts w:ascii="Courier New" w:eastAsia="Times New Roman" w:hAnsi="Courier New" w:cs="Courier New"/>
+          <w:color w:val="008000"/>
+          <w:sz w:val="21"/>
+          <w:szCs w:val="21"/>
+          <w:lang w:eastAsia="fr-CA"/>
+        </w:rPr>
+        <w:t xml:space="preserve"> URL de ton API FastAPI sur Heroku</w:t>
+      </w:r>
+    </w:p>
+    <w:p>
+      <w:pPr>
+        <w:shd w:val="clear" w:color="auto" w:fill="F7F7F7"/>
+        <w:spacing w:after="0" w:line="285" w:lineRule="atLeast"/>
+        <w:rPr>
+          <w:rFonts w:ascii="Courier New" w:eastAsia="Times New Roman" w:hAnsi="Courier New" w:cs="Courier New"/>
+          <w:color w:val="000000"/>
+          <w:sz w:val="21"/>
+          <w:szCs w:val="21"/>
+          <w:lang w:val="en-CA" w:eastAsia="fr-CA"/>
+        </w:rPr>
+      </w:pPr>
+      <w:r>
+        <w:rPr>
+          <w:rFonts w:ascii="Courier New" w:eastAsia="Times New Roman" w:hAnsi="Courier New" w:cs="Courier New"/>
+          <w:color w:val="000000"/>
+          <w:sz w:val="21"/>
+          <w:szCs w:val="21"/>
+          <w:lang w:val="en-CA" w:eastAsia="fr-CA"/>
+        </w:rPr>
+        <w:t xml:space="preserve">BASE_URL = </w:t>
+      </w:r>
+      <w:r>
+        <w:rPr>
+          <w:rFonts w:ascii="Courier New" w:eastAsia="Times New Roman" w:hAnsi="Courier New" w:cs="Courier New"/>
+          <w:color w:val="A31515"/>
+          <w:sz w:val="21"/>
+          <w:szCs w:val="21"/>
+          <w:lang w:val="en-CA" w:eastAsia="fr-CA"/>
+        </w:rPr>
+        <w:t>"https://fastapigithubaction-12b963722dae.herokuapp.com"</w:t>
+      </w:r>
+    </w:p>
+    <w:p>
+      <w:pPr>
+        <w:shd w:val="clear" w:color="auto" w:fill="F7F7F7"/>
+        <w:spacing w:after="0" w:line="285" w:lineRule="atLeast"/>
+        <w:rPr>
+          <w:rFonts w:ascii="Courier New" w:eastAsia="Times New Roman" w:hAnsi="Courier New" w:cs="Courier New"/>
+          <w:color w:val="000000"/>
+          <w:sz w:val="21"/>
+          <w:szCs w:val="21"/>
+          <w:lang w:val="en-CA" w:eastAsia="fr-CA"/>
+        </w:rPr>
+      </w:pPr>
+    </w:p>
+    <w:p>
+      <w:pPr>
+        <w:shd w:val="clear" w:color="auto" w:fill="F7F7F7"/>
+        <w:spacing w:after="0" w:line="285" w:lineRule="atLeast"/>
+        <w:rPr>
+          <w:rFonts w:ascii="Courier New" w:eastAsia="Times New Roman" w:hAnsi="Courier New" w:cs="Courier New"/>
+          <w:color w:val="000000"/>
+          <w:sz w:val="21"/>
+          <w:szCs w:val="21"/>
+          <w:lang w:eastAsia="fr-CA"/>
+        </w:rPr>
+      </w:pPr>
+      <w:r>
+        <w:rPr>
+          <w:rFonts w:ascii="Courier New" w:eastAsia="Times New Roman" w:hAnsi="Courier New" w:cs="Courier New"/>
+          <w:color w:val="008000"/>
+          <w:sz w:val="21"/>
+          <w:szCs w:val="21"/>
+          <w:lang w:eastAsia="fr-CA"/>
+        </w:rPr>
+        <w:t xml:space="preserve"># </w:t>
+      </w:r>
+      <w:r>
+        <w:rPr>
+          <w:rFonts w:ascii="Segoe UI Emoji" w:eastAsia="Times New Roman" w:hAnsi="Segoe UI Emoji" w:cs="Segoe UI Emoji"/>
+          <w:color w:val="008000"/>
+          <w:sz w:val="21"/>
+          <w:szCs w:val="21"/>
+          <w:lang w:eastAsia="fr-CA"/>
+        </w:rPr>
+        <w:t>✅</w:t>
+      </w:r>
+      <w:r>
+        <w:rPr>
+          <w:rFonts w:ascii="Courier New" w:eastAsia="Times New Roman" w:hAnsi="Courier New" w:cs="Courier New"/>
+          <w:color w:val="008000"/>
+          <w:sz w:val="21"/>
+          <w:szCs w:val="21"/>
+          <w:lang w:eastAsia="fr-CA"/>
+        </w:rPr>
+        <w:t xml:space="preserve"> Paramètres de la requête</w:t>
+      </w:r>
+    </w:p>
+    <w:p>
+      <w:pPr>
+        <w:shd w:val="clear" w:color="auto" w:fill="F7F7F7"/>
+        <w:spacing w:after="0" w:line="285" w:lineRule="atLeast"/>
+        <w:rPr>
+          <w:rFonts w:ascii="Courier New" w:eastAsia="Times New Roman" w:hAnsi="Courier New" w:cs="Courier New"/>
+          <w:color w:val="000000"/>
+          <w:sz w:val="21"/>
+          <w:szCs w:val="21"/>
+          <w:lang w:eastAsia="fr-CA"/>
+        </w:rPr>
+      </w:pPr>
+      <w:r>
+        <w:rPr>
+          <w:rFonts w:ascii="Courier New" w:eastAsia="Times New Roman" w:hAnsi="Courier New" w:cs="Courier New"/>
+          <w:color w:val="000000"/>
+          <w:sz w:val="21"/>
+          <w:szCs w:val="21"/>
+          <w:lang w:eastAsia="fr-CA"/>
+        </w:rPr>
+        <w:t>params = {</w:t>
+      </w:r>
+    </w:p>
+    <w:p>
+      <w:pPr>
+        <w:shd w:val="clear" w:color="auto" w:fill="F7F7F7"/>
+        <w:spacing w:after="0" w:line="285" w:lineRule="atLeast"/>
+        <w:rPr>
+          <w:rFonts w:ascii="Courier New" w:eastAsia="Times New Roman" w:hAnsi="Courier New" w:cs="Courier New"/>
+          <w:color w:val="000000"/>
+          <w:sz w:val="21"/>
+          <w:szCs w:val="21"/>
+          <w:lang w:eastAsia="fr-CA"/>
+        </w:rPr>
+      </w:pPr>
+      <w:r>
+        <w:rPr>
+          <w:rFonts w:ascii="Courier New" w:eastAsia="Times New Roman" w:hAnsi="Courier New" w:cs="Courier New"/>
+          <w:color w:val="000000"/>
+          <w:sz w:val="21"/>
+          <w:szCs w:val="21"/>
+          <w:lang w:eastAsia="fr-CA"/>
+        </w:rPr>
+        <w:t xml:space="preserve">    </w:t>
+      </w:r>
+      <w:r>
+        <w:rPr>
+          <w:rFonts w:ascii="Courier New" w:eastAsia="Times New Roman" w:hAnsi="Courier New" w:cs="Courier New"/>
+          <w:color w:val="A31515"/>
+          <w:sz w:val="21"/>
+          <w:szCs w:val="21"/>
+          <w:lang w:eastAsia="fr-CA"/>
+        </w:rPr>
+        <w:t>"nom"</w:t>
+      </w:r>
+      <w:r>
+        <w:rPr>
+          <w:rFonts w:ascii="Courier New" w:eastAsia="Times New Roman" w:hAnsi="Courier New" w:cs="Courier New"/>
+          <w:color w:val="000000"/>
+          <w:sz w:val="21"/>
+          <w:szCs w:val="21"/>
+          <w:lang w:eastAsia="fr-CA"/>
+        </w:rPr>
+        <w:t xml:space="preserve">: </w:t>
+      </w:r>
+      <w:r>
+        <w:rPr>
+          <w:rFonts w:ascii="Courier New" w:eastAsia="Times New Roman" w:hAnsi="Courier New" w:cs="Courier New"/>
+          <w:color w:val="A31515"/>
+          <w:sz w:val="21"/>
+          <w:szCs w:val="21"/>
+          <w:lang w:eastAsia="fr-CA"/>
+        </w:rPr>
+        <w:t>"Marega"</w:t>
+      </w:r>
+      <w:r>
+        <w:rPr>
+          <w:rFonts w:ascii="Courier New" w:eastAsia="Times New Roman" w:hAnsi="Courier New" w:cs="Courier New"/>
+          <w:color w:val="000000"/>
+          <w:sz w:val="21"/>
+          <w:szCs w:val="21"/>
+          <w:lang w:eastAsia="fr-CA"/>
+        </w:rPr>
+        <w:t>,</w:t>
+      </w:r>
+    </w:p>
+    <w:p>
+      <w:pPr>
+        <w:shd w:val="clear" w:color="auto" w:fill="F7F7F7"/>
+        <w:spacing w:after="0" w:line="285" w:lineRule="atLeast"/>
+        <w:rPr>
+          <w:rFonts w:ascii="Courier New" w:eastAsia="Times New Roman" w:hAnsi="Courier New" w:cs="Courier New"/>
+          <w:color w:val="000000"/>
+          <w:sz w:val="21"/>
+          <w:szCs w:val="21"/>
+          <w:lang w:eastAsia="fr-CA"/>
+        </w:rPr>
+      </w:pPr>
+      <w:r>
+        <w:rPr>
+          <w:rFonts w:ascii="Courier New" w:eastAsia="Times New Roman" w:hAnsi="Courier New" w:cs="Courier New"/>
+          <w:color w:val="000000"/>
+          <w:sz w:val="21"/>
+          <w:szCs w:val="21"/>
+          <w:lang w:eastAsia="fr-CA"/>
+        </w:rPr>
+        <w:t xml:space="preserve">    </w:t>
+      </w:r>
+      <w:r>
+        <w:rPr>
+          <w:rFonts w:ascii="Courier New" w:eastAsia="Times New Roman" w:hAnsi="Courier New" w:cs="Courier New"/>
+          <w:color w:val="A31515"/>
+          <w:sz w:val="21"/>
+          <w:szCs w:val="21"/>
+          <w:lang w:eastAsia="fr-CA"/>
+        </w:rPr>
+        <w:t>"prenom"</w:t>
+      </w:r>
+      <w:r>
+        <w:rPr>
+          <w:rFonts w:ascii="Courier New" w:eastAsia="Times New Roman" w:hAnsi="Courier New" w:cs="Courier New"/>
+          <w:color w:val="000000"/>
+          <w:sz w:val="21"/>
+          <w:szCs w:val="21"/>
+          <w:lang w:eastAsia="fr-CA"/>
+        </w:rPr>
+        <w:t xml:space="preserve">: </w:t>
+      </w:r>
+      <w:r>
+        <w:rPr>
+          <w:rFonts w:ascii="Courier New" w:eastAsia="Times New Roman" w:hAnsi="Courier New" w:cs="Courier New"/>
+          <w:color w:val="A31515"/>
+          <w:sz w:val="21"/>
+          <w:szCs w:val="21"/>
+          <w:lang w:eastAsia="fr-CA"/>
+        </w:rPr>
+        <w:t>"Youssoupha"</w:t>
+      </w:r>
+      <w:r>
+        <w:rPr>
+          <w:rFonts w:ascii="Courier New" w:eastAsia="Times New Roman" w:hAnsi="Courier New" w:cs="Courier New"/>
+          <w:color w:val="000000"/>
+          <w:sz w:val="21"/>
+          <w:szCs w:val="21"/>
+          <w:lang w:eastAsia="fr-CA"/>
+        </w:rPr>
+        <w:t>,</w:t>
+      </w:r>
+    </w:p>
+    <w:p>
+      <w:pPr>
+        <w:shd w:val="clear" w:color="auto" w:fill="F7F7F7"/>
+        <w:spacing w:after="0" w:line="285" w:lineRule="atLeast"/>
+        <w:rPr>
+          <w:rFonts w:ascii="Courier New" w:eastAsia="Times New Roman" w:hAnsi="Courier New" w:cs="Courier New"/>
+          <w:color w:val="000000"/>
+          <w:sz w:val="21"/>
+          <w:szCs w:val="21"/>
+          <w:lang w:eastAsia="fr-CA"/>
+        </w:rPr>
+      </w:pPr>
+      <w:r>
+        <w:rPr>
+          <w:rFonts w:ascii="Courier New" w:eastAsia="Times New Roman" w:hAnsi="Courier New" w:cs="Courier New"/>
+          <w:color w:val="000000"/>
+          <w:sz w:val="21"/>
+          <w:szCs w:val="21"/>
+          <w:lang w:eastAsia="fr-CA"/>
+        </w:rPr>
+        <w:t xml:space="preserve">    </w:t>
+      </w:r>
+      <w:r>
+        <w:rPr>
+          <w:rFonts w:ascii="Courier New" w:eastAsia="Times New Roman" w:hAnsi="Courier New" w:cs="Courier New"/>
+          <w:color w:val="A31515"/>
+          <w:sz w:val="21"/>
+          <w:szCs w:val="21"/>
+          <w:lang w:eastAsia="fr-CA"/>
+        </w:rPr>
+        <w:t>"date_naissance"</w:t>
+      </w:r>
+      <w:r>
+        <w:rPr>
+          <w:rFonts w:ascii="Courier New" w:eastAsia="Times New Roman" w:hAnsi="Courier New" w:cs="Courier New"/>
+          <w:color w:val="000000"/>
+          <w:sz w:val="21"/>
+          <w:szCs w:val="21"/>
+          <w:lang w:eastAsia="fr-CA"/>
+        </w:rPr>
+        <w:t xml:space="preserve">: </w:t>
+      </w:r>
+      <w:r>
+        <w:rPr>
+          <w:rFonts w:ascii="Courier New" w:eastAsia="Times New Roman" w:hAnsi="Courier New" w:cs="Courier New"/>
+          <w:color w:val="A31515"/>
+          <w:sz w:val="21"/>
+          <w:szCs w:val="21"/>
+          <w:lang w:eastAsia="fr-CA"/>
+        </w:rPr>
+        <w:t>"19-02-1997"</w:t>
+      </w:r>
+      <w:r>
+        <w:rPr>
+          <w:rFonts w:ascii="Courier New" w:eastAsia="Times New Roman" w:hAnsi="Courier New" w:cs="Courier New"/>
+          <w:color w:val="000000"/>
+          <w:sz w:val="21"/>
+          <w:szCs w:val="21"/>
+          <w:lang w:eastAsia="fr-CA"/>
+        </w:rPr>
+        <w:t>,</w:t>
+      </w:r>
+    </w:p>
+    <w:p>
+      <w:pPr>
+        <w:shd w:val="clear" w:color="auto" w:fill="F7F7F7"/>
+        <w:spacing w:after="0" w:line="285" w:lineRule="atLeast"/>
+        <w:rPr>
+          <w:rFonts w:ascii="Courier New" w:eastAsia="Times New Roman" w:hAnsi="Courier New" w:cs="Courier New"/>
+          <w:color w:val="000000"/>
+          <w:sz w:val="21"/>
+          <w:szCs w:val="21"/>
+          <w:lang w:eastAsia="fr-CA"/>
+        </w:rPr>
+      </w:pPr>
+      <w:r>
+        <w:rPr>
+          <w:rFonts w:ascii="Courier New" w:eastAsia="Times New Roman" w:hAnsi="Courier New" w:cs="Courier New"/>
+          <w:color w:val="000000"/>
+          <w:sz w:val="21"/>
+          <w:szCs w:val="21"/>
+          <w:lang w:eastAsia="fr-CA"/>
+        </w:rPr>
+        <w:t xml:space="preserve">    </w:t>
+      </w:r>
+      <w:r>
+        <w:rPr>
+          <w:rFonts w:ascii="Courier New" w:eastAsia="Times New Roman" w:hAnsi="Courier New" w:cs="Courier New"/>
+          <w:color w:val="A31515"/>
+          <w:sz w:val="21"/>
+          <w:szCs w:val="21"/>
+          <w:lang w:eastAsia="fr-CA"/>
+        </w:rPr>
+        <w:t>"profession"</w:t>
+      </w:r>
+      <w:r>
+        <w:rPr>
+          <w:rFonts w:ascii="Courier New" w:eastAsia="Times New Roman" w:hAnsi="Courier New" w:cs="Courier New"/>
+          <w:color w:val="000000"/>
+          <w:sz w:val="21"/>
+          <w:szCs w:val="21"/>
+          <w:lang w:eastAsia="fr-CA"/>
+        </w:rPr>
+        <w:t xml:space="preserve">: </w:t>
+      </w:r>
+      <w:r>
+        <w:rPr>
+          <w:rFonts w:ascii="Courier New" w:eastAsia="Times New Roman" w:hAnsi="Courier New" w:cs="Courier New"/>
+          <w:color w:val="A31515"/>
+          <w:sz w:val="21"/>
+          <w:szCs w:val="21"/>
+          <w:lang w:eastAsia="fr-CA"/>
+        </w:rPr>
+        <w:t>"Data Scientist"</w:t>
+      </w:r>
+      <w:r>
+        <w:rPr>
+          <w:rFonts w:ascii="Courier New" w:eastAsia="Times New Roman" w:hAnsi="Courier New" w:cs="Courier New"/>
+          <w:color w:val="000000"/>
+          <w:sz w:val="21"/>
+          <w:szCs w:val="21"/>
+          <w:lang w:eastAsia="fr-CA"/>
+        </w:rPr>
+        <w:t>,</w:t>
+      </w:r>
+    </w:p>
+    <w:p>
+      <w:pPr>
+        <w:shd w:val="clear" w:color="auto" w:fill="F7F7F7"/>
+        <w:spacing w:after="0" w:line="285" w:lineRule="atLeast"/>
+        <w:rPr>
+          <w:rFonts w:ascii="Courier New" w:eastAsia="Times New Roman" w:hAnsi="Courier New" w:cs="Courier New"/>
+          <w:color w:val="000000"/>
+          <w:sz w:val="21"/>
+          <w:szCs w:val="21"/>
+          <w:lang w:eastAsia="fr-CA"/>
+        </w:rPr>
+      </w:pPr>
+      <w:r>
+        <w:rPr>
+          <w:rFonts w:ascii="Courier New" w:eastAsia="Times New Roman" w:hAnsi="Courier New" w:cs="Courier New"/>
+          <w:color w:val="000000"/>
+          <w:sz w:val="21"/>
+          <w:szCs w:val="21"/>
+          <w:lang w:eastAsia="fr-CA"/>
+        </w:rPr>
+        <w:t xml:space="preserve">    </w:t>
+      </w:r>
+      <w:r>
+        <w:rPr>
+          <w:rFonts w:ascii="Courier New" w:eastAsia="Times New Roman" w:hAnsi="Courier New" w:cs="Courier New"/>
+          <w:color w:val="A31515"/>
+          <w:sz w:val="21"/>
+          <w:szCs w:val="21"/>
+          <w:lang w:eastAsia="fr-CA"/>
+        </w:rPr>
+        <w:t>"salaire"</w:t>
+      </w:r>
+      <w:r>
+        <w:rPr>
+          <w:rFonts w:ascii="Courier New" w:eastAsia="Times New Roman" w:hAnsi="Courier New" w:cs="Courier New"/>
+          <w:color w:val="000000"/>
+          <w:sz w:val="21"/>
+          <w:szCs w:val="21"/>
+          <w:lang w:eastAsia="fr-CA"/>
+        </w:rPr>
+        <w:t xml:space="preserve">: </w:t>
+      </w:r>
+      <w:r>
+        <w:rPr>
+          <w:rFonts w:ascii="Courier New" w:eastAsia="Times New Roman" w:hAnsi="Courier New" w:cs="Courier New"/>
+          <w:color w:val="116644"/>
+          <w:sz w:val="21"/>
+          <w:szCs w:val="21"/>
+          <w:lang w:eastAsia="fr-CA"/>
+        </w:rPr>
+        <w:t>50000</w:t>
+      </w:r>
+    </w:p>
+    <w:p>
+      <w:pPr>
+        <w:shd w:val="clear" w:color="auto" w:fill="F7F7F7"/>
+        <w:spacing w:after="0" w:line="285" w:lineRule="atLeast"/>
+        <w:rPr>
+          <w:rFonts w:ascii="Courier New" w:eastAsia="Times New Roman" w:hAnsi="Courier New" w:cs="Courier New"/>
+          <w:color w:val="000000"/>
+          <w:sz w:val="21"/>
+          <w:szCs w:val="21"/>
+          <w:lang w:eastAsia="fr-CA"/>
+        </w:rPr>
+      </w:pPr>
+      <w:r>
+        <w:rPr>
+          <w:rFonts w:ascii="Courier New" w:eastAsia="Times New Roman" w:hAnsi="Courier New" w:cs="Courier New"/>
+          <w:color w:val="000000"/>
+          <w:sz w:val="21"/>
+          <w:szCs w:val="21"/>
+          <w:lang w:eastAsia="fr-CA"/>
+        </w:rPr>
+        <w:t>}</w:t>
+      </w:r>
+    </w:p>
+    <w:p>
+      <w:pPr>
+        <w:shd w:val="clear" w:color="auto" w:fill="F7F7F7"/>
+        <w:spacing w:after="0" w:line="285" w:lineRule="atLeast"/>
+        <w:rPr>
+          <w:rFonts w:ascii="Courier New" w:eastAsia="Times New Roman" w:hAnsi="Courier New" w:cs="Courier New"/>
+          <w:color w:val="000000"/>
+          <w:sz w:val="21"/>
+          <w:szCs w:val="21"/>
+          <w:lang w:eastAsia="fr-CA"/>
+        </w:rPr>
+      </w:pPr>
+    </w:p>
+    <w:p>
+      <w:pPr>
+        <w:shd w:val="clear" w:color="auto" w:fill="F7F7F7"/>
+        <w:spacing w:after="0" w:line="285" w:lineRule="atLeast"/>
+        <w:rPr>
+          <w:rFonts w:ascii="Courier New" w:eastAsia="Times New Roman" w:hAnsi="Courier New" w:cs="Courier New"/>
+          <w:color w:val="000000"/>
+          <w:sz w:val="21"/>
+          <w:szCs w:val="21"/>
+          <w:lang w:eastAsia="fr-CA"/>
+        </w:rPr>
+      </w:pPr>
+      <w:r>
+        <w:rPr>
+          <w:rFonts w:ascii="Courier New" w:eastAsia="Times New Roman" w:hAnsi="Courier New" w:cs="Courier New"/>
+          <w:color w:val="008000"/>
+          <w:sz w:val="21"/>
+          <w:szCs w:val="21"/>
+          <w:lang w:eastAsia="fr-CA"/>
+        </w:rPr>
+        <w:t xml:space="preserve"># </w:t>
+      </w:r>
+      <w:r>
+        <w:rPr>
+          <w:rFonts w:ascii="Segoe UI Emoji" w:eastAsia="Times New Roman" w:hAnsi="Segoe UI Emoji" w:cs="Segoe UI Emoji"/>
+          <w:color w:val="008000"/>
+          <w:sz w:val="21"/>
+          <w:szCs w:val="21"/>
+          <w:lang w:eastAsia="fr-CA"/>
+        </w:rPr>
+        <w:t>✅</w:t>
+      </w:r>
+      <w:r>
+        <w:rPr>
+          <w:rFonts w:ascii="Courier New" w:eastAsia="Times New Roman" w:hAnsi="Courier New" w:cs="Courier New"/>
+          <w:color w:val="008000"/>
+          <w:sz w:val="21"/>
+          <w:szCs w:val="21"/>
+          <w:lang w:eastAsia="fr-CA"/>
+        </w:rPr>
+        <w:t xml:space="preserve"> Envoyer une requête GET</w:t>
+      </w:r>
+    </w:p>
+    <w:p>
+      <w:pPr>
+        <w:shd w:val="clear" w:color="auto" w:fill="F7F7F7"/>
+        <w:spacing w:after="0" w:line="285" w:lineRule="atLeast"/>
+        <w:rPr>
+          <w:rFonts w:ascii="Courier New" w:eastAsia="Times New Roman" w:hAnsi="Courier New" w:cs="Courier New"/>
+          <w:color w:val="000000"/>
+          <w:sz w:val="21"/>
+          <w:szCs w:val="21"/>
+          <w:lang w:eastAsia="fr-CA"/>
+        </w:rPr>
+      </w:pPr>
+      <w:r>
+        <w:rPr>
+          <w:rFonts w:ascii="Courier New" w:eastAsia="Times New Roman" w:hAnsi="Courier New" w:cs="Courier New"/>
+          <w:color w:val="000000"/>
+          <w:sz w:val="21"/>
+          <w:szCs w:val="21"/>
+          <w:lang w:eastAsia="fr-CA"/>
+        </w:rPr>
+        <w:t>response = requests.get(</w:t>
+      </w:r>
+      <w:r>
+        <w:rPr>
+          <w:rFonts w:ascii="Courier New" w:eastAsia="Times New Roman" w:hAnsi="Courier New" w:cs="Courier New"/>
+          <w:color w:val="0000FF"/>
+          <w:sz w:val="21"/>
+          <w:szCs w:val="21"/>
+          <w:lang w:eastAsia="fr-CA"/>
+        </w:rPr>
+        <w:t>f</w:t>
+      </w:r>
+      <w:r>
+        <w:rPr>
+          <w:rFonts w:ascii="Courier New" w:eastAsia="Times New Roman" w:hAnsi="Courier New" w:cs="Courier New"/>
+          <w:color w:val="A31515"/>
+          <w:sz w:val="21"/>
+          <w:szCs w:val="21"/>
+          <w:lang w:eastAsia="fr-CA"/>
+        </w:rPr>
+        <w:t>"</w:t>
+      </w:r>
+      <w:r>
+        <w:rPr>
+          <w:rFonts w:ascii="Courier New" w:eastAsia="Times New Roman" w:hAnsi="Courier New" w:cs="Courier New"/>
+          <w:color w:val="000000"/>
+          <w:sz w:val="21"/>
+          <w:szCs w:val="21"/>
+          <w:lang w:eastAsia="fr-CA"/>
+        </w:rPr>
+        <w:t>{BASE_URL}</w:t>
+      </w:r>
+      <w:r>
+        <w:rPr>
+          <w:rFonts w:ascii="Courier New" w:eastAsia="Times New Roman" w:hAnsi="Courier New" w:cs="Courier New"/>
+          <w:color w:val="A31515"/>
+          <w:sz w:val="21"/>
+          <w:szCs w:val="21"/>
+          <w:lang w:eastAsia="fr-CA"/>
+        </w:rPr>
+        <w:t>/presente toi"</w:t>
+      </w:r>
+      <w:r>
+        <w:rPr>
+          <w:rFonts w:ascii="Courier New" w:eastAsia="Times New Roman" w:hAnsi="Courier New" w:cs="Courier New"/>
+          <w:color w:val="000000"/>
+          <w:sz w:val="21"/>
+          <w:szCs w:val="21"/>
+          <w:lang w:eastAsia="fr-CA"/>
+        </w:rPr>
+        <w:t>, params=params)</w:t>
+      </w:r>
+    </w:p>
+    <w:p>
+      <w:pPr>
+        <w:shd w:val="clear" w:color="auto" w:fill="F7F7F7"/>
+        <w:spacing w:after="0" w:line="285" w:lineRule="atLeast"/>
+        <w:rPr>
+          <w:rFonts w:ascii="Courier New" w:eastAsia="Times New Roman" w:hAnsi="Courier New" w:cs="Courier New"/>
+          <w:color w:val="000000"/>
+          <w:sz w:val="21"/>
+          <w:szCs w:val="21"/>
+          <w:lang w:eastAsia="fr-CA"/>
+        </w:rPr>
+      </w:pPr>
+    </w:p>
+    <w:p>
+      <w:pPr>
+        <w:shd w:val="clear" w:color="auto" w:fill="F7F7F7"/>
+        <w:spacing w:after="0" w:line="285" w:lineRule="atLeast"/>
+        <w:rPr>
+          <w:rFonts w:ascii="Courier New" w:eastAsia="Times New Roman" w:hAnsi="Courier New" w:cs="Courier New"/>
+          <w:color w:val="000000"/>
+          <w:sz w:val="21"/>
+          <w:szCs w:val="21"/>
+          <w:lang w:eastAsia="fr-CA"/>
+        </w:rPr>
+      </w:pPr>
+      <w:r>
+        <w:rPr>
+          <w:rFonts w:ascii="Courier New" w:eastAsia="Times New Roman" w:hAnsi="Courier New" w:cs="Courier New"/>
+          <w:color w:val="008000"/>
+          <w:sz w:val="21"/>
+          <w:szCs w:val="21"/>
+          <w:lang w:eastAsia="fr-CA"/>
+        </w:rPr>
+        <w:t xml:space="preserve"># </w:t>
+      </w:r>
+      <w:r>
+        <w:rPr>
+          <w:rFonts w:ascii="Segoe UI Emoji" w:eastAsia="Times New Roman" w:hAnsi="Segoe UI Emoji" w:cs="Segoe UI Emoji"/>
+          <w:color w:val="008000"/>
+          <w:sz w:val="21"/>
+          <w:szCs w:val="21"/>
+          <w:lang w:eastAsia="fr-CA"/>
+        </w:rPr>
+        <w:t>✅</w:t>
+      </w:r>
+      <w:r>
+        <w:rPr>
+          <w:rFonts w:ascii="Courier New" w:eastAsia="Times New Roman" w:hAnsi="Courier New" w:cs="Courier New"/>
+          <w:color w:val="008000"/>
+          <w:sz w:val="21"/>
+          <w:szCs w:val="21"/>
+          <w:lang w:eastAsia="fr-CA"/>
+        </w:rPr>
+        <w:t xml:space="preserve"> Vérifier si la requête a réussi (200 OK)</w:t>
+      </w:r>
+    </w:p>
+    <w:p>
+      <w:pPr>
+        <w:shd w:val="clear" w:color="auto" w:fill="F7F7F7"/>
+        <w:spacing w:after="0" w:line="285" w:lineRule="atLeast"/>
+        <w:rPr>
+          <w:rFonts w:ascii="Courier New" w:eastAsia="Times New Roman" w:hAnsi="Courier New" w:cs="Courier New"/>
+          <w:color w:val="000000"/>
+          <w:sz w:val="21"/>
+          <w:szCs w:val="21"/>
+          <w:lang w:eastAsia="fr-CA"/>
+        </w:rPr>
+      </w:pPr>
+      <w:r>
+        <w:rPr>
+          <w:rFonts w:ascii="Courier New" w:eastAsia="Times New Roman" w:hAnsi="Courier New" w:cs="Courier New"/>
+          <w:color w:val="AF00DB"/>
+          <w:sz w:val="21"/>
+          <w:szCs w:val="21"/>
+          <w:lang w:eastAsia="fr-CA"/>
+        </w:rPr>
+        <w:t>if</w:t>
+      </w:r>
+      <w:r>
+        <w:rPr>
+          <w:rFonts w:ascii="Courier New" w:eastAsia="Times New Roman" w:hAnsi="Courier New" w:cs="Courier New"/>
+          <w:color w:val="000000"/>
+          <w:sz w:val="21"/>
+          <w:szCs w:val="21"/>
+          <w:lang w:eastAsia="fr-CA"/>
+        </w:rPr>
+        <w:t xml:space="preserve"> response.status_code == </w:t>
+      </w:r>
+      <w:r>
+        <w:rPr>
+          <w:rFonts w:ascii="Courier New" w:eastAsia="Times New Roman" w:hAnsi="Courier New" w:cs="Courier New"/>
+          <w:color w:val="116644"/>
+          <w:sz w:val="21"/>
+          <w:szCs w:val="21"/>
+          <w:lang w:eastAsia="fr-CA"/>
+        </w:rPr>
+        <w:t>200</w:t>
+      </w:r>
+      <w:r>
+        <w:rPr>
+          <w:rFonts w:ascii="Courier New" w:eastAsia="Times New Roman" w:hAnsi="Courier New" w:cs="Courier New"/>
+          <w:color w:val="000000"/>
+          <w:sz w:val="21"/>
+          <w:szCs w:val="21"/>
+          <w:lang w:eastAsia="fr-CA"/>
+        </w:rPr>
+        <w:t>:</w:t>
+      </w:r>
+    </w:p>
+    <w:p>
+      <w:pPr>
+        <w:shd w:val="clear" w:color="auto" w:fill="F7F7F7"/>
+        <w:spacing w:after="0" w:line="285" w:lineRule="atLeast"/>
+        <w:rPr>
+          <w:rFonts w:ascii="Courier New" w:eastAsia="Times New Roman" w:hAnsi="Courier New" w:cs="Courier New"/>
+          <w:color w:val="000000"/>
+          <w:sz w:val="21"/>
+          <w:szCs w:val="21"/>
+          <w:lang w:eastAsia="fr-CA"/>
+        </w:rPr>
+      </w:pPr>
+      <w:r>
+        <w:rPr>
+          <w:rFonts w:ascii="Courier New" w:eastAsia="Times New Roman" w:hAnsi="Courier New" w:cs="Courier New"/>
+          <w:color w:val="000000"/>
+          <w:sz w:val="21"/>
+          <w:szCs w:val="21"/>
+          <w:lang w:eastAsia="fr-CA"/>
+        </w:rPr>
+        <w:t xml:space="preserve">    </w:t>
+      </w:r>
+      <w:r>
+        <w:rPr>
+          <w:rFonts w:ascii="Courier New" w:eastAsia="Times New Roman" w:hAnsi="Courier New" w:cs="Courier New"/>
+          <w:color w:val="795E26"/>
+          <w:sz w:val="21"/>
+          <w:szCs w:val="21"/>
+          <w:lang w:eastAsia="fr-CA"/>
+        </w:rPr>
+        <w:t>print</w:t>
+      </w:r>
+      <w:r>
+        <w:rPr>
+          <w:rFonts w:ascii="Courier New" w:eastAsia="Times New Roman" w:hAnsi="Courier New" w:cs="Courier New"/>
+          <w:color w:val="000000"/>
+          <w:sz w:val="21"/>
+          <w:szCs w:val="21"/>
+          <w:lang w:eastAsia="fr-CA"/>
+        </w:rPr>
+        <w:t>(</w:t>
+      </w:r>
+      <w:r>
+        <w:rPr>
+          <w:rFonts w:ascii="Courier New" w:eastAsia="Times New Roman" w:hAnsi="Courier New" w:cs="Courier New"/>
+          <w:color w:val="A31515"/>
+          <w:sz w:val="21"/>
+          <w:szCs w:val="21"/>
+          <w:lang w:eastAsia="fr-CA"/>
+        </w:rPr>
+        <w:t>"Réponse de l'API :"</w:t>
+      </w:r>
+      <w:r>
+        <w:rPr>
+          <w:rFonts w:ascii="Courier New" w:eastAsia="Times New Roman" w:hAnsi="Courier New" w:cs="Courier New"/>
+          <w:color w:val="000000"/>
+          <w:sz w:val="21"/>
+          <w:szCs w:val="21"/>
+          <w:lang w:eastAsia="fr-CA"/>
+        </w:rPr>
+        <w:t>, response.json())  </w:t>
+      </w:r>
+      <w:r>
+        <w:rPr>
+          <w:rFonts w:ascii="Courier New" w:eastAsia="Times New Roman" w:hAnsi="Courier New" w:cs="Courier New"/>
+          <w:color w:val="008000"/>
+          <w:sz w:val="21"/>
+          <w:szCs w:val="21"/>
+          <w:lang w:eastAsia="fr-CA"/>
+        </w:rPr>
+        <w:t xml:space="preserve"># </w:t>
+      </w:r>
+      <w:r>
+        <w:rPr>
+          <w:rFonts w:ascii="Segoe UI Emoji" w:eastAsia="Times New Roman" w:hAnsi="Segoe UI Emoji" w:cs="Segoe UI Emoji"/>
+          <w:color w:val="008000"/>
+          <w:sz w:val="21"/>
+          <w:szCs w:val="21"/>
+          <w:lang w:eastAsia="fr-CA"/>
+        </w:rPr>
+        <w:t>🔥</w:t>
+      </w:r>
+      <w:r>
+        <w:rPr>
+          <w:rFonts w:ascii="Courier New" w:eastAsia="Times New Roman" w:hAnsi="Courier New" w:cs="Courier New"/>
+          <w:color w:val="008000"/>
+          <w:sz w:val="21"/>
+          <w:szCs w:val="21"/>
+          <w:lang w:eastAsia="fr-CA"/>
+        </w:rPr>
+        <w:t xml:space="preserve"> Affiche les données en JSON</w:t>
+      </w:r>
+    </w:p>
+    <w:p>
+      <w:pPr>
+        <w:shd w:val="clear" w:color="auto" w:fill="F7F7F7"/>
+        <w:spacing w:after="0" w:line="285" w:lineRule="atLeast"/>
+        <w:rPr>
+          <w:rFonts w:ascii="Courier New" w:eastAsia="Times New Roman" w:hAnsi="Courier New" w:cs="Courier New"/>
+          <w:color w:val="000000"/>
+          <w:sz w:val="21"/>
+          <w:szCs w:val="21"/>
+          <w:lang w:eastAsia="fr-CA"/>
+        </w:rPr>
+      </w:pPr>
+      <w:r>
+        <w:rPr>
+          <w:rFonts w:ascii="Courier New" w:eastAsia="Times New Roman" w:hAnsi="Courier New" w:cs="Courier New"/>
+          <w:color w:val="AF00DB"/>
+          <w:sz w:val="21"/>
+          <w:szCs w:val="21"/>
+          <w:lang w:eastAsia="fr-CA"/>
+        </w:rPr>
+        <w:t>else</w:t>
+      </w:r>
+      <w:r>
+        <w:rPr>
+          <w:rFonts w:ascii="Courier New" w:eastAsia="Times New Roman" w:hAnsi="Courier New" w:cs="Courier New"/>
+          <w:color w:val="000000"/>
+          <w:sz w:val="21"/>
+          <w:szCs w:val="21"/>
+          <w:lang w:eastAsia="fr-CA"/>
+        </w:rPr>
+        <w:t>:</w:t>
+      </w:r>
+    </w:p>
+    <w:p>
+      <w:pPr>
+        <w:shd w:val="clear" w:color="auto" w:fill="F7F7F7"/>
+        <w:spacing w:after="0" w:line="285" w:lineRule="atLeast"/>
+        <w:rPr>
+          <w:rFonts w:ascii="Courier New" w:eastAsia="Times New Roman" w:hAnsi="Courier New" w:cs="Courier New"/>
+          <w:color w:val="000000"/>
+          <w:sz w:val="21"/>
+          <w:szCs w:val="21"/>
+          <w:lang w:eastAsia="fr-CA"/>
+        </w:rPr>
+      </w:pPr>
+      <w:r>
+        <w:rPr>
+          <w:rFonts w:ascii="Courier New" w:eastAsia="Times New Roman" w:hAnsi="Courier New" w:cs="Courier New"/>
+          <w:color w:val="000000"/>
+          <w:sz w:val="21"/>
+          <w:szCs w:val="21"/>
+          <w:lang w:eastAsia="fr-CA"/>
+        </w:rPr>
+        <w:t xml:space="preserve">    </w:t>
+      </w:r>
+      <w:r>
+        <w:rPr>
+          <w:rFonts w:ascii="Courier New" w:eastAsia="Times New Roman" w:hAnsi="Courier New" w:cs="Courier New"/>
+          <w:color w:val="795E26"/>
+          <w:sz w:val="21"/>
+          <w:szCs w:val="21"/>
+          <w:lang w:eastAsia="fr-CA"/>
+        </w:rPr>
+        <w:t>print</w:t>
+      </w:r>
+      <w:r>
+        <w:rPr>
+          <w:rFonts w:ascii="Courier New" w:eastAsia="Times New Roman" w:hAnsi="Courier New" w:cs="Courier New"/>
+          <w:color w:val="000000"/>
+          <w:sz w:val="21"/>
+          <w:szCs w:val="21"/>
+          <w:lang w:eastAsia="fr-CA"/>
+        </w:rPr>
+        <w:t>(</w:t>
+      </w:r>
+      <w:r>
+        <w:rPr>
+          <w:rFonts w:ascii="Courier New" w:eastAsia="Times New Roman" w:hAnsi="Courier New" w:cs="Courier New"/>
+          <w:color w:val="A31515"/>
+          <w:sz w:val="21"/>
+          <w:szCs w:val="21"/>
+          <w:lang w:eastAsia="fr-CA"/>
+        </w:rPr>
+        <w:t>"Erreur :"</w:t>
+      </w:r>
+      <w:r>
+        <w:rPr>
+          <w:rFonts w:ascii="Courier New" w:eastAsia="Times New Roman" w:hAnsi="Courier New" w:cs="Courier New"/>
+          <w:color w:val="000000"/>
+          <w:sz w:val="21"/>
+          <w:szCs w:val="21"/>
+          <w:lang w:eastAsia="fr-CA"/>
+        </w:rPr>
+        <w:t>, response.status_code, response.text)  </w:t>
+      </w:r>
+      <w:r>
+        <w:rPr>
+          <w:rFonts w:ascii="Courier New" w:eastAsia="Times New Roman" w:hAnsi="Courier New" w:cs="Courier New"/>
+          <w:color w:val="008000"/>
+          <w:sz w:val="21"/>
+          <w:szCs w:val="21"/>
+          <w:lang w:eastAsia="fr-CA"/>
+        </w:rPr>
+        <w:t xml:space="preserve"># </w:t>
+      </w:r>
+      <w:r>
+        <w:rPr>
+          <w:rFonts w:ascii="Segoe UI Emoji" w:eastAsia="Times New Roman" w:hAnsi="Segoe UI Emoji" w:cs="Segoe UI Emoji"/>
+          <w:color w:val="008000"/>
+          <w:sz w:val="21"/>
+          <w:szCs w:val="21"/>
+          <w:lang w:eastAsia="fr-CA"/>
+        </w:rPr>
+        <w:t>🔥</w:t>
+      </w:r>
+      <w:r>
+        <w:rPr>
+          <w:rFonts w:ascii="Courier New" w:eastAsia="Times New Roman" w:hAnsi="Courier New" w:cs="Courier New"/>
+          <w:color w:val="008000"/>
+          <w:sz w:val="21"/>
+          <w:szCs w:val="21"/>
+          <w:lang w:eastAsia="fr-CA"/>
+        </w:rPr>
+        <w:t xml:space="preserve"> Affiche l'erreur si la requête échoue</w:t>
+      </w:r>
+    </w:p>
+    <w:p>
+      <w:pPr>
+        <w:shd w:val="clear" w:color="auto" w:fill="F7F7F7"/>
+        <w:spacing w:after="0" w:line="285" w:lineRule="atLeast"/>
+        <w:rPr>
+          <w:rFonts w:ascii="Courier New" w:eastAsia="Times New Roman" w:hAnsi="Courier New" w:cs="Courier New"/>
+          <w:color w:val="000000"/>
+          <w:sz w:val="21"/>
+          <w:szCs w:val="21"/>
+          <w:lang w:eastAsia="fr-CA"/>
+        </w:rPr>
+      </w:pPr>
+    </w:p>
+    <w:p/>
     <w:p/>
     <w:p/>
     <w:p/>

</xml_diff>